<commit_message>
Proyecto Docker y github
</commit_message>
<xml_diff>
--- a/Proyecto Docker, github.docx
+++ b/Proyecto Docker, github.docx
@@ -1237,13 +1237,7 @@
         <w:rPr>
           <w:rFonts w:ascii="Arial" w:hAnsi="Arial" w:cs="Arial"/>
         </w:rPr>
-        <w:t>3</w:t>
-      </w:r>
-      <w:r>
-        <w:rPr>
-          <w:rFonts w:ascii="Arial" w:hAnsi="Arial" w:cs="Arial"/>
-        </w:rPr>
-        <w:t xml:space="preserve">.  </w:t>
+        <w:t xml:space="preserve">3.  </w:t>
       </w:r>
       <w:r>
         <w:rPr>
@@ -1839,208 +1833,6 @@
       </w:r>
       <w:bookmarkStart w:id="1" w:name="_GoBack"/>
       <w:bookmarkEnd w:id="1"/>
-    </w:p>
-    <w:p>
-      <w:pPr>
-        <w:rPr>
-          <w:rFonts w:ascii="Arial" w:hAnsi="Arial" w:cs="Arial"/>
-        </w:rPr>
-      </w:pPr>
-    </w:p>
-    <w:p>
-      <w:pPr>
-        <w:rPr>
-          <w:rFonts w:ascii="Arial" w:hAnsi="Arial" w:cs="Arial"/>
-        </w:rPr>
-      </w:pPr>
-      <w:r>
-        <w:rPr>
-          <w:rFonts w:ascii="Arial" w:hAnsi="Arial" w:cs="Arial"/>
-        </w:rPr>
-        <w:br/>
-      </w:r>
-    </w:p>
-    <w:p>
-      <w:pPr>
-        <w:rPr>
-          <w:rFonts w:ascii="Arial" w:hAnsi="Arial" w:cs="Arial"/>
-        </w:rPr>
-      </w:pPr>
-    </w:p>
-    <w:p>
-      <w:pPr>
-        <w:pStyle w:val="Ttulo1"/>
-        <w:numPr>
-          <w:ilvl w:val="1"/>
-          <w:numId w:val="1"/>
-        </w:numPr>
-      </w:pPr>
-      <w:bookmarkStart w:id="2" w:name="_Toc213773562"/>
-      <w:r>
-        <w:lastRenderedPageBreak/>
-        <w:t>Paso 1</w:t>
-      </w:r>
-      <w:bookmarkEnd w:id="2"/>
-    </w:p>
-    <w:p>
-      <w:pPr>
-        <w:pStyle w:val="Ttulo1"/>
-        <w:numPr>
-          <w:ilvl w:val="1"/>
-          <w:numId w:val="1"/>
-        </w:numPr>
-      </w:pPr>
-      <w:bookmarkStart w:id="3" w:name="_Toc213773563"/>
-      <w:r>
-        <w:t>Paso 2</w:t>
-      </w:r>
-      <w:bookmarkEnd w:id="3"/>
-    </w:p>
-    <w:p>
-      <w:pPr>
-        <w:pStyle w:val="Ttulo1"/>
-        <w:numPr>
-          <w:ilvl w:val="1"/>
-          <w:numId w:val="1"/>
-        </w:numPr>
-      </w:pPr>
-      <w:bookmarkStart w:id="4" w:name="_Toc213773564"/>
-      <w:r>
-        <w:t>Paso 3</w:t>
-      </w:r>
-      <w:bookmarkEnd w:id="4"/>
-    </w:p>
-    <w:p>
-      <w:pPr>
-        <w:pStyle w:val="Ttulo1"/>
-        <w:numPr>
-          <w:ilvl w:val="1"/>
-          <w:numId w:val="1"/>
-        </w:numPr>
-      </w:pPr>
-      <w:bookmarkStart w:id="5" w:name="_Toc213773565"/>
-      <w:r>
-        <w:t>Paso 5</w:t>
-      </w:r>
-      <w:bookmarkEnd w:id="5"/>
-    </w:p>
-    <w:p>
-      <w:pPr>
-        <w:pStyle w:val="Ttulo1"/>
-        <w:numPr>
-          <w:ilvl w:val="1"/>
-          <w:numId w:val="1"/>
-        </w:numPr>
-      </w:pPr>
-      <w:bookmarkStart w:id="6" w:name="_Toc213773566"/>
-      <w:r>
-        <w:t>Paso 6</w:t>
-      </w:r>
-      <w:bookmarkEnd w:id="6"/>
-    </w:p>
-    <w:p>
-      <w:pPr>
-        <w:pStyle w:val="Ttulo1"/>
-        <w:numPr>
-          <w:ilvl w:val="1"/>
-          <w:numId w:val="1"/>
-        </w:numPr>
-      </w:pPr>
-      <w:bookmarkStart w:id="7" w:name="_Toc213773567"/>
-      <w:r>
-        <w:t>Paso 7</w:t>
-      </w:r>
-      <w:bookmarkEnd w:id="7"/>
-    </w:p>
-    <w:p>
-      <w:pPr>
-        <w:pStyle w:val="Ttulo1"/>
-        <w:numPr>
-          <w:ilvl w:val="1"/>
-          <w:numId w:val="1"/>
-        </w:numPr>
-      </w:pPr>
-      <w:bookmarkStart w:id="8" w:name="_Toc213773568"/>
-      <w:r>
-        <w:t>…</w:t>
-      </w:r>
-      <w:bookmarkEnd w:id="8"/>
-    </w:p>
-    <w:p>
-      <w:pPr>
-        <w:pStyle w:val="Ttulo1"/>
-        <w:numPr>
-          <w:ilvl w:val="0"/>
-          <w:numId w:val="1"/>
-        </w:numPr>
-      </w:pPr>
-      <w:bookmarkStart w:id="9" w:name="_Toc213773569"/>
-      <w:r>
-        <w:t>Nivel de Dificultad</w:t>
-      </w:r>
-      <w:bookmarkEnd w:id="9"/>
-    </w:p>
-    <w:p>
-      <w:pPr>
-        <w:pStyle w:val="Ttulo1"/>
-        <w:numPr>
-          <w:ilvl w:val="0"/>
-          <w:numId w:val="1"/>
-        </w:numPr>
-      </w:pPr>
-      <w:bookmarkStart w:id="10" w:name="_Toc213773570"/>
-      <w:r>
-        <w:t>Errores Encontrados en el Manual y Cómo se han corregido</w:t>
-      </w:r>
-      <w:bookmarkEnd w:id="10"/>
-    </w:p>
-    <w:p>
-      <w:r>
-        <w:t>[Explicar si se han encontrado algún tipo de error a lo largo del manual proporcionado por el profesor y cómo lo habéis solucionado paso a paso]</w:t>
-      </w:r>
-    </w:p>
-    <w:p>
-      <w:pPr>
-        <w:pStyle w:val="Ttulo1"/>
-        <w:numPr>
-          <w:ilvl w:val="1"/>
-          <w:numId w:val="1"/>
-        </w:numPr>
-      </w:pPr>
-      <w:bookmarkStart w:id="11" w:name="_Toc213773571"/>
-      <w:r>
-        <w:t>Paso 1</w:t>
-      </w:r>
-      <w:bookmarkEnd w:id="11"/>
-    </w:p>
-    <w:p>
-      <w:pPr>
-        <w:pStyle w:val="Ttulo1"/>
-        <w:numPr>
-          <w:ilvl w:val="1"/>
-          <w:numId w:val="1"/>
-        </w:numPr>
-      </w:pPr>
-      <w:bookmarkStart w:id="12" w:name="_Toc213773572"/>
-      <w:r>
-        <w:t>Paso 2</w:t>
-      </w:r>
-      <w:bookmarkEnd w:id="12"/>
-    </w:p>
-    <w:p/>
-    <w:p>
-      <w:pPr>
-        <w:pStyle w:val="Ttulo1"/>
-        <w:numPr>
-          <w:ilvl w:val="0"/>
-          <w:numId w:val="1"/>
-        </w:numPr>
-      </w:pPr>
-      <w:bookmarkStart w:id="13" w:name="_Toc213773573"/>
-      <w:r>
-        <w:t>Conclusiones</w:t>
-      </w:r>
-      <w:bookmarkEnd w:id="13"/>
     </w:p>
     <w:p/>
     <w:p/>
@@ -4449,7 +4241,7 @@
 </file>
 
 <file path=customXml/itemProps1.xml><?xml version="1.0" encoding="utf-8"?>
-<ds:datastoreItem xmlns:ds="http://schemas.openxmlformats.org/officeDocument/2006/customXml" ds:itemID="{5F8DCC4F-08E4-4AE4-8F05-3C4F11892420}">
+<ds:datastoreItem xmlns:ds="http://schemas.openxmlformats.org/officeDocument/2006/customXml" ds:itemID="{364C89B6-22C7-4B17-9BB4-7B6B03133E4E}">
   <ds:schemaRefs>
     <ds:schemaRef ds:uri="http://schemas.openxmlformats.org/officeDocument/2006/bibliography"/>
   </ds:schemaRefs>

</xml_diff>